<commit_message>
change files New Text Document.cmd
</commit_message>
<xml_diff>
--- a/class IlI week-5 video Links.docx
+++ b/class IlI week-5 video Links.docx
@@ -124,18 +124,21 @@
       <w:tblGrid>
         <w:gridCol w:w="650"/>
         <w:gridCol w:w="2059"/>
-        <w:gridCol w:w="2552"/>
+        <w:gridCol w:w="1932"/>
+        <w:gridCol w:w="620"/>
         <w:gridCol w:w="1633"/>
         <w:gridCol w:w="3991"/>
       </w:tblGrid>
       <w:tr>
         <w:trPr>
+          <w:gridAfter w:val="3"/>
+          <w:wAfter w:w="6244" w:type="dxa"/>
           <w:trHeight w:val="775"/>
           <w:jc w:val="center"/>
         </w:trPr>
         <w:tc>
           <w:tcPr>
-            <w:tcW w:w="659" w:type="dxa"/>
+            <w:tcW w:w="650" w:type="dxa"/>
             <w:vAlign w:val="center"/>
           </w:tcPr>
           <w:p>
@@ -157,7 +160,8 @@
         </w:tc>
         <w:tc>
           <w:tcPr>
-            <w:tcW w:w="2097" w:type="dxa"/>
+            <w:tcW w:w="3991" w:type="dxa"/>
+            <w:gridSpan w:val="2"/>
             <w:vAlign w:val="center"/>
           </w:tcPr>
           <w:p>
@@ -173,72 +177,6 @@
                 <w:b/>
                 <w:sz w:val="26"/>
               </w:rPr>
-              <w:t>Subject</w:t>
-            </w:r>
-          </w:p>
-        </w:tc>
-        <w:tc>
-          <w:tcPr>
-            <w:tcW w:w="2600" w:type="dxa"/>
-            <w:vAlign w:val="center"/>
-          </w:tcPr>
-          <w:p>
-            <w:pPr>
-              <w:jc w:val="center"/>
-              <w:rPr>
-                <w:b/>
-                <w:sz w:val="26"/>
-              </w:rPr>
-            </w:pPr>
-            <w:r>
-              <w:rPr>
-                <w:b/>
-                <w:sz w:val="26"/>
-              </w:rPr>
-              <w:t>Topic</w:t>
-            </w:r>
-          </w:p>
-        </w:tc>
-        <w:tc>
-          <w:tcPr>
-            <w:tcW w:w="1662" w:type="dxa"/>
-            <w:vAlign w:val="center"/>
-          </w:tcPr>
-          <w:p>
-            <w:pPr>
-              <w:jc w:val="center"/>
-              <w:rPr>
-                <w:b/>
-                <w:sz w:val="26"/>
-              </w:rPr>
-            </w:pPr>
-            <w:r>
-              <w:rPr>
-                <w:b/>
-                <w:sz w:val="26"/>
-              </w:rPr>
-              <w:t>Day</w:t>
-            </w:r>
-          </w:p>
-        </w:tc>
-        <w:tc>
-          <w:tcPr>
-            <w:tcW w:w="4069" w:type="dxa"/>
-            <w:vAlign w:val="center"/>
-          </w:tcPr>
-          <w:p>
-            <w:pPr>
-              <w:jc w:val="center"/>
-              <w:rPr>
-                <w:b/>
-                <w:sz w:val="26"/>
-              </w:rPr>
-            </w:pPr>
-            <w:r>
-              <w:rPr>
-                <w:b/>
-                <w:sz w:val="26"/>
-              </w:rPr>
               <w:t>Link</w:t>
             </w:r>
           </w:p>
@@ -246,12 +184,14 @@
       </w:tr>
       <w:tr>
         <w:trPr>
+          <w:gridAfter w:val="3"/>
+          <w:wAfter w:w="6244" w:type="dxa"/>
           <w:trHeight w:val="680"/>
           <w:jc w:val="center"/>
         </w:trPr>
         <w:tc>
           <w:tcPr>
-            <w:tcW w:w="659" w:type="dxa"/>
+            <w:tcW w:w="650" w:type="dxa"/>
           </w:tcPr>
           <w:p>
             <w:pPr>
@@ -265,37 +205,8 @@
         </w:tc>
         <w:tc>
           <w:tcPr>
-            <w:tcW w:w="2097" w:type="dxa"/>
-          </w:tcPr>
-          <w:p>
-            <w:r>
-              <w:t>English Language</w:t>
-            </w:r>
-          </w:p>
-        </w:tc>
-        <w:tc>
-          <w:tcPr>
-            <w:tcW w:w="2600" w:type="dxa"/>
-          </w:tcPr>
-          <w:p>
-            <w:r>
-              <w:t>Family Celebration</w:t>
-            </w:r>
-          </w:p>
-        </w:tc>
-        <w:tc>
-          <w:tcPr>
-            <w:tcW w:w="1662" w:type="dxa"/>
-          </w:tcPr>
-          <w:p>
-            <w:r>
-              <w:t>Monday</w:t>
-            </w:r>
-          </w:p>
-        </w:tc>
-        <w:tc>
-          <w:tcPr>
-            <w:tcW w:w="4069" w:type="dxa"/>
+            <w:tcW w:w="3991" w:type="dxa"/>
+            <w:gridSpan w:val="2"/>
           </w:tcPr>
           <w:p>
             <w:hyperlink r:id="rId5" w:history="1">
@@ -313,12 +224,14 @@
       </w:tr>
       <w:tr>
         <w:trPr>
+          <w:gridAfter w:val="3"/>
+          <w:wAfter w:w="6244" w:type="dxa"/>
           <w:trHeight w:val="550"/>
           <w:jc w:val="center"/>
         </w:trPr>
         <w:tc>
           <w:tcPr>
-            <w:tcW w:w="659" w:type="dxa"/>
+            <w:tcW w:w="650" w:type="dxa"/>
           </w:tcPr>
           <w:p>
             <w:pPr>
@@ -332,58 +245,8 @@
         </w:tc>
         <w:tc>
           <w:tcPr>
-            <w:tcW w:w="2097" w:type="dxa"/>
-          </w:tcPr>
-          <w:p>
-            <w:r>
-              <w:t>Urdu language/literature</w:t>
-            </w:r>
-          </w:p>
-        </w:tc>
-        <w:tc>
-          <w:tcPr>
-            <w:tcW w:w="2600" w:type="dxa"/>
-          </w:tcPr>
-          <w:p>
-            <w:proofErr w:type="spellStart"/>
-            <w:r>
-              <w:t>Allama</w:t>
-            </w:r>
-            <w:proofErr w:type="spellEnd"/>
-            <w:r>
-              <w:t xml:space="preserve"> Iqbal</w:t>
-            </w:r>
-            <w:r>
-              <w:t xml:space="preserve"> Ka </w:t>
-            </w:r>
-            <w:proofErr w:type="spellStart"/>
-            <w:proofErr w:type="gramStart"/>
-            <w:r>
-              <w:t>Taruf</w:t>
-            </w:r>
-            <w:proofErr w:type="spellEnd"/>
-            <w:r>
-              <w:t>(</w:t>
-            </w:r>
-            <w:proofErr w:type="gramEnd"/>
-            <w:r>
-              <w:t>Introduction)</w:t>
-            </w:r>
-          </w:p>
-        </w:tc>
-        <w:tc>
-          <w:tcPr>
-            <w:tcW w:w="1662" w:type="dxa"/>
-          </w:tcPr>
-          <w:p>
-            <w:r>
-              <w:t>Monday</w:t>
-            </w:r>
-          </w:p>
-        </w:tc>
-        <w:tc>
-          <w:tcPr>
-            <w:tcW w:w="4069" w:type="dxa"/>
+            <w:tcW w:w="3991" w:type="dxa"/>
+            <w:gridSpan w:val="2"/>
           </w:tcPr>
           <w:p>
             <w:hyperlink r:id="rId6" w:history="1">
@@ -400,12 +263,14 @@
       </w:tr>
       <w:tr>
         <w:trPr>
+          <w:gridAfter w:val="3"/>
+          <w:wAfter w:w="6244" w:type="dxa"/>
           <w:trHeight w:val="512"/>
           <w:jc w:val="center"/>
         </w:trPr>
         <w:tc>
           <w:tcPr>
-            <w:tcW w:w="659" w:type="dxa"/>
+            <w:tcW w:w="650" w:type="dxa"/>
           </w:tcPr>
           <w:p>
             <w:pPr>
@@ -419,37 +284,8 @@
         </w:tc>
         <w:tc>
           <w:tcPr>
-            <w:tcW w:w="2097" w:type="dxa"/>
-          </w:tcPr>
-          <w:p>
-            <w:r>
-              <w:t>Mathematics</w:t>
-            </w:r>
-          </w:p>
-        </w:tc>
-        <w:tc>
-          <w:tcPr>
-            <w:tcW w:w="2600" w:type="dxa"/>
-          </w:tcPr>
-          <w:p>
-            <w:r>
-              <w:t>Solving Word Problems</w:t>
-            </w:r>
-          </w:p>
-        </w:tc>
-        <w:tc>
-          <w:tcPr>
-            <w:tcW w:w="1662" w:type="dxa"/>
-          </w:tcPr>
-          <w:p>
-            <w:r>
-              <w:t>Monday</w:t>
-            </w:r>
-          </w:p>
-        </w:tc>
-        <w:tc>
-          <w:tcPr>
-            <w:tcW w:w="4069" w:type="dxa"/>
+            <w:tcW w:w="3991" w:type="dxa"/>
+            <w:gridSpan w:val="2"/>
           </w:tcPr>
           <w:p>
             <w:hyperlink r:id="rId7" w:history="1">
@@ -483,7 +319,7 @@
         <w:tc>
           <w:tcPr>
             <w:tcW w:w="10885" w:type="dxa"/>
-            <w:gridSpan w:val="5"/>
+            <w:gridSpan w:val="6"/>
           </w:tcPr>
           <w:p/>
         </w:tc>
@@ -495,7 +331,7 @@
         </w:trPr>
         <w:tc>
           <w:tcPr>
-            <w:tcW w:w="659" w:type="dxa"/>
+            <w:tcW w:w="650" w:type="dxa"/>
           </w:tcPr>
           <w:p>
             <w:r>
@@ -505,7 +341,7 @@
         </w:tc>
         <w:tc>
           <w:tcPr>
-            <w:tcW w:w="2097" w:type="dxa"/>
+            <w:tcW w:w="2059" w:type="dxa"/>
           </w:tcPr>
           <w:p>
             <w:r>
@@ -515,7 +351,8 @@
         </w:tc>
         <w:tc>
           <w:tcPr>
-            <w:tcW w:w="2600" w:type="dxa"/>
+            <w:tcW w:w="2552" w:type="dxa"/>
+            <w:gridSpan w:val="2"/>
           </w:tcPr>
           <w:p>
             <w:r>
@@ -525,7 +362,7 @@
         </w:tc>
         <w:tc>
           <w:tcPr>
-            <w:tcW w:w="1662" w:type="dxa"/>
+            <w:tcW w:w="1633" w:type="dxa"/>
           </w:tcPr>
           <w:p>
             <w:r>
@@ -535,7 +372,7 @@
         </w:tc>
         <w:tc>
           <w:tcPr>
-            <w:tcW w:w="4069" w:type="dxa"/>
+            <w:tcW w:w="3991" w:type="dxa"/>
           </w:tcPr>
           <w:p>
             <w:hyperlink r:id="rId9" w:history="1">
@@ -557,7 +394,7 @@
         </w:trPr>
         <w:tc>
           <w:tcPr>
-            <w:tcW w:w="659" w:type="dxa"/>
+            <w:tcW w:w="650" w:type="dxa"/>
           </w:tcPr>
           <w:p>
             <w:r>
@@ -567,42 +404,28 @@
         </w:tc>
         <w:tc>
           <w:tcPr>
-            <w:tcW w:w="2097" w:type="dxa"/>
-          </w:tcPr>
-          <w:p>
-            <w:r>
-              <w:t>Arabic/</w:t>
-            </w:r>
-            <w:proofErr w:type="spellStart"/>
-            <w:r>
-              <w:t>Islamiat</w:t>
-            </w:r>
-            <w:proofErr w:type="spellEnd"/>
-          </w:p>
-        </w:tc>
-        <w:tc>
-          <w:tcPr>
-            <w:tcW w:w="2600" w:type="dxa"/>
-          </w:tcPr>
-          <w:p>
-            <w:proofErr w:type="spellStart"/>
-            <w:r>
-              <w:t>Takber</w:t>
-            </w:r>
-            <w:proofErr w:type="spellEnd"/>
-            <w:r>
-              <w:t>-e-</w:t>
-            </w:r>
-            <w:proofErr w:type="spellStart"/>
-            <w:r>
-              <w:t>Tahreema</w:t>
-            </w:r>
-            <w:proofErr w:type="spellEnd"/>
-          </w:p>
-        </w:tc>
-        <w:tc>
-          <w:tcPr>
-            <w:tcW w:w="1662" w:type="dxa"/>
+            <w:tcW w:w="2059" w:type="dxa"/>
+          </w:tcPr>
+          <w:p>
+            <w:r>
+              <w:t>Arabic/Islamiat</w:t>
+            </w:r>
+          </w:p>
+        </w:tc>
+        <w:tc>
+          <w:tcPr>
+            <w:tcW w:w="2552" w:type="dxa"/>
+            <w:gridSpan w:val="2"/>
+          </w:tcPr>
+          <w:p>
+            <w:r>
+              <w:t>Takber-e-Tahreema</w:t>
+            </w:r>
+          </w:p>
+        </w:tc>
+        <w:tc>
+          <w:tcPr>
+            <w:tcW w:w="1633" w:type="dxa"/>
           </w:tcPr>
           <w:p>
             <w:r>
@@ -612,7 +435,7 @@
         </w:tc>
         <w:tc>
           <w:tcPr>
-            <w:tcW w:w="4069" w:type="dxa"/>
+            <w:tcW w:w="3991" w:type="dxa"/>
           </w:tcPr>
           <w:p>
             <w:hyperlink r:id="rId10" w:history="1">
@@ -633,7 +456,7 @@
         </w:trPr>
         <w:tc>
           <w:tcPr>
-            <w:tcW w:w="659" w:type="dxa"/>
+            <w:tcW w:w="650" w:type="dxa"/>
           </w:tcPr>
           <w:p>
             <w:r>
@@ -643,7 +466,7 @@
         </w:tc>
         <w:tc>
           <w:tcPr>
-            <w:tcW w:w="2097" w:type="dxa"/>
+            <w:tcW w:w="2059" w:type="dxa"/>
           </w:tcPr>
           <w:p>
             <w:r>
@@ -653,25 +476,18 @@
         </w:tc>
         <w:tc>
           <w:tcPr>
-            <w:tcW w:w="2600" w:type="dxa"/>
-          </w:tcPr>
-          <w:p>
-            <w:r>
-              <w:t xml:space="preserve">Inventers </w:t>
-            </w:r>
-            <w:proofErr w:type="gramStart"/>
-            <w:r>
-              <w:t>And</w:t>
-            </w:r>
-            <w:proofErr w:type="gramEnd"/>
-            <w:r>
-              <w:t xml:space="preserve"> Inventions</w:t>
-            </w:r>
-          </w:p>
-        </w:tc>
-        <w:tc>
-          <w:tcPr>
-            <w:tcW w:w="1662" w:type="dxa"/>
+            <w:tcW w:w="2552" w:type="dxa"/>
+            <w:gridSpan w:val="2"/>
+          </w:tcPr>
+          <w:p>
+            <w:r>
+              <w:t>Inventers And Inventions</w:t>
+            </w:r>
+          </w:p>
+        </w:tc>
+        <w:tc>
+          <w:tcPr>
+            <w:tcW w:w="1633" w:type="dxa"/>
           </w:tcPr>
           <w:p>
             <w:r>
@@ -681,7 +497,7 @@
         </w:tc>
         <w:tc>
           <w:tcPr>
-            <w:tcW w:w="4069" w:type="dxa"/>
+            <w:tcW w:w="3991" w:type="dxa"/>
           </w:tcPr>
           <w:p>
             <w:hyperlink r:id="rId11" w:history="1">
@@ -716,7 +532,7 @@
         <w:tc>
           <w:tcPr>
             <w:tcW w:w="10885" w:type="dxa"/>
-            <w:gridSpan w:val="5"/>
+            <w:gridSpan w:val="6"/>
           </w:tcPr>
           <w:p/>
         </w:tc>
@@ -728,7 +544,7 @@
         </w:trPr>
         <w:tc>
           <w:tcPr>
-            <w:tcW w:w="659" w:type="dxa"/>
+            <w:tcW w:w="650" w:type="dxa"/>
           </w:tcPr>
           <w:p>
             <w:r>
@@ -738,7 +554,7 @@
         </w:tc>
         <w:tc>
           <w:tcPr>
-            <w:tcW w:w="2097" w:type="dxa"/>
+            <w:tcW w:w="2059" w:type="dxa"/>
           </w:tcPr>
           <w:p>
             <w:r>
@@ -748,7 +564,8 @@
         </w:tc>
         <w:tc>
           <w:tcPr>
-            <w:tcW w:w="2600" w:type="dxa"/>
+            <w:tcW w:w="2552" w:type="dxa"/>
+            <w:gridSpan w:val="2"/>
           </w:tcPr>
           <w:p>
             <w:r>
@@ -763,7 +580,7 @@
         </w:tc>
         <w:tc>
           <w:tcPr>
-            <w:tcW w:w="1662" w:type="dxa"/>
+            <w:tcW w:w="1633" w:type="dxa"/>
           </w:tcPr>
           <w:p>
             <w:r>
@@ -773,7 +590,7 @@
         </w:tc>
         <w:tc>
           <w:tcPr>
-            <w:tcW w:w="4069" w:type="dxa"/>
+            <w:tcW w:w="3991" w:type="dxa"/>
           </w:tcPr>
           <w:p>
             <w:hyperlink r:id="rId13" w:history="1">
@@ -806,7 +623,7 @@
         </w:trPr>
         <w:tc>
           <w:tcPr>
-            <w:tcW w:w="659" w:type="dxa"/>
+            <w:tcW w:w="650" w:type="dxa"/>
           </w:tcPr>
           <w:p>
             <w:r>
@@ -816,7 +633,7 @@
         </w:tc>
         <w:tc>
           <w:tcPr>
-            <w:tcW w:w="2097" w:type="dxa"/>
+            <w:tcW w:w="2059" w:type="dxa"/>
           </w:tcPr>
           <w:p>
             <w:r>
@@ -826,38 +643,21 @@
         </w:tc>
         <w:tc>
           <w:tcPr>
-            <w:tcW w:w="2600" w:type="dxa"/>
-          </w:tcPr>
-          <w:p>
-            <w:proofErr w:type="spellStart"/>
-            <w:r>
-              <w:t>Allama</w:t>
-            </w:r>
-            <w:proofErr w:type="spellEnd"/>
-            <w:r>
-              <w:t xml:space="preserve"> </w:t>
-            </w:r>
-            <w:proofErr w:type="gramStart"/>
-            <w:r>
-              <w:t>Iqbal</w:t>
-            </w:r>
-            <w:r>
-              <w:t>(</w:t>
-            </w:r>
-            <w:proofErr w:type="spellStart"/>
-            <w:proofErr w:type="gramEnd"/>
-            <w:r>
-              <w:t>Mazmoon</w:t>
-            </w:r>
-            <w:proofErr w:type="spellEnd"/>
-            <w:r>
-              <w:t>)</w:t>
-            </w:r>
-          </w:p>
-        </w:tc>
-        <w:tc>
-          <w:tcPr>
-            <w:tcW w:w="1662" w:type="dxa"/>
+            <w:tcW w:w="2552" w:type="dxa"/>
+            <w:gridSpan w:val="2"/>
+          </w:tcPr>
+          <w:p>
+            <w:r>
+              <w:t>Allama Iqbal</w:t>
+            </w:r>
+            <w:r>
+              <w:t>(Mazmoon)</w:t>
+            </w:r>
+          </w:p>
+        </w:tc>
+        <w:tc>
+          <w:tcPr>
+            <w:tcW w:w="1633" w:type="dxa"/>
           </w:tcPr>
           <w:p>
             <w:r>
@@ -867,7 +667,7 @@
         </w:tc>
         <w:tc>
           <w:tcPr>
-            <w:tcW w:w="4069" w:type="dxa"/>
+            <w:tcW w:w="3991" w:type="dxa"/>
           </w:tcPr>
           <w:p>
             <w:hyperlink r:id="rId15" w:history="1">
@@ -889,7 +689,7 @@
         </w:trPr>
         <w:tc>
           <w:tcPr>
-            <w:tcW w:w="659" w:type="dxa"/>
+            <w:tcW w:w="650" w:type="dxa"/>
           </w:tcPr>
           <w:p>
             <w:r>
@@ -899,7 +699,7 @@
         </w:tc>
         <w:tc>
           <w:tcPr>
-            <w:tcW w:w="2097" w:type="dxa"/>
+            <w:tcW w:w="2059" w:type="dxa"/>
           </w:tcPr>
           <w:p>
             <w:r>
@@ -909,7 +709,8 @@
         </w:tc>
         <w:tc>
           <w:tcPr>
-            <w:tcW w:w="2600" w:type="dxa"/>
+            <w:tcW w:w="2552" w:type="dxa"/>
+            <w:gridSpan w:val="2"/>
           </w:tcPr>
           <w:p>
             <w:r>
@@ -919,7 +720,7 @@
         </w:tc>
         <w:tc>
           <w:tcPr>
-            <w:tcW w:w="1662" w:type="dxa"/>
+            <w:tcW w:w="1633" w:type="dxa"/>
           </w:tcPr>
           <w:p>
             <w:r>
@@ -929,7 +730,7 @@
         </w:tc>
         <w:tc>
           <w:tcPr>
-            <w:tcW w:w="4069" w:type="dxa"/>
+            <w:tcW w:w="3991" w:type="dxa"/>
           </w:tcPr>
           <w:p>
             <w:hyperlink r:id="rId16" w:history="1">
@@ -963,7 +764,7 @@
         <w:tc>
           <w:tcPr>
             <w:tcW w:w="10885" w:type="dxa"/>
-            <w:gridSpan w:val="5"/>
+            <w:gridSpan w:val="6"/>
           </w:tcPr>
           <w:p/>
         </w:tc>
@@ -975,7 +776,7 @@
         </w:trPr>
         <w:tc>
           <w:tcPr>
-            <w:tcW w:w="659" w:type="dxa"/>
+            <w:tcW w:w="650" w:type="dxa"/>
           </w:tcPr>
           <w:p>
             <w:r>
@@ -985,7 +786,7 @@
         </w:tc>
         <w:tc>
           <w:tcPr>
-            <w:tcW w:w="2097" w:type="dxa"/>
+            <w:tcW w:w="2059" w:type="dxa"/>
           </w:tcPr>
           <w:p>
             <w:r>
@@ -995,7 +796,8 @@
         </w:tc>
         <w:tc>
           <w:tcPr>
-            <w:tcW w:w="2600" w:type="dxa"/>
+            <w:tcW w:w="2552" w:type="dxa"/>
+            <w:gridSpan w:val="2"/>
           </w:tcPr>
           <w:p>
             <w:r>
@@ -1008,7 +810,7 @@
         </w:tc>
         <w:tc>
           <w:tcPr>
-            <w:tcW w:w="1662" w:type="dxa"/>
+            <w:tcW w:w="1633" w:type="dxa"/>
           </w:tcPr>
           <w:p>
             <w:r>
@@ -1018,7 +820,7 @@
         </w:tc>
         <w:tc>
           <w:tcPr>
-            <w:tcW w:w="4069" w:type="dxa"/>
+            <w:tcW w:w="3991" w:type="dxa"/>
           </w:tcPr>
           <w:p>
             <w:hyperlink r:id="rId18" w:history="1">
@@ -1040,7 +842,7 @@
         </w:trPr>
         <w:tc>
           <w:tcPr>
-            <w:tcW w:w="659" w:type="dxa"/>
+            <w:tcW w:w="650" w:type="dxa"/>
           </w:tcPr>
           <w:p>
             <w:r>
@@ -1051,37 +853,28 @@
         </w:tc>
         <w:tc>
           <w:tcPr>
-            <w:tcW w:w="2097" w:type="dxa"/>
-          </w:tcPr>
-          <w:p>
-            <w:r>
-              <w:t>Arabic/</w:t>
-            </w:r>
-            <w:proofErr w:type="spellStart"/>
-            <w:r>
-              <w:t>Islamiat</w:t>
-            </w:r>
-            <w:proofErr w:type="spellEnd"/>
-          </w:p>
-        </w:tc>
-        <w:tc>
-          <w:tcPr>
-            <w:tcW w:w="2600" w:type="dxa"/>
-          </w:tcPr>
-          <w:p>
-            <w:proofErr w:type="spellStart"/>
-            <w:r>
-              <w:t>Namaz</w:t>
-            </w:r>
-            <w:proofErr w:type="spellEnd"/>
-            <w:r>
-              <w:t xml:space="preserve"> Ka Tariqa</w:t>
-            </w:r>
-          </w:p>
-        </w:tc>
-        <w:tc>
-          <w:tcPr>
-            <w:tcW w:w="1662" w:type="dxa"/>
+            <w:tcW w:w="2059" w:type="dxa"/>
+          </w:tcPr>
+          <w:p>
+            <w:r>
+              <w:t>Arabic/Islamiat</w:t>
+            </w:r>
+          </w:p>
+        </w:tc>
+        <w:tc>
+          <w:tcPr>
+            <w:tcW w:w="2552" w:type="dxa"/>
+            <w:gridSpan w:val="2"/>
+          </w:tcPr>
+          <w:p>
+            <w:r>
+              <w:t>Namaz Ka Tariqa</w:t>
+            </w:r>
+          </w:p>
+        </w:tc>
+        <w:tc>
+          <w:tcPr>
+            <w:tcW w:w="1633" w:type="dxa"/>
           </w:tcPr>
           <w:p>
             <w:r>
@@ -1091,7 +884,7 @@
         </w:tc>
         <w:tc>
           <w:tcPr>
-            <w:tcW w:w="4069" w:type="dxa"/>
+            <w:tcW w:w="3991" w:type="dxa"/>
           </w:tcPr>
           <w:p>
             <w:hyperlink r:id="rId19" w:history="1">
@@ -1113,7 +906,7 @@
         </w:trPr>
         <w:tc>
           <w:tcPr>
-            <w:tcW w:w="659" w:type="dxa"/>
+            <w:tcW w:w="650" w:type="dxa"/>
           </w:tcPr>
           <w:p>
             <w:r>
@@ -1123,7 +916,7 @@
         </w:tc>
         <w:tc>
           <w:tcPr>
-            <w:tcW w:w="2097" w:type="dxa"/>
+            <w:tcW w:w="2059" w:type="dxa"/>
           </w:tcPr>
           <w:p>
             <w:r>
@@ -1133,25 +926,18 @@
         </w:tc>
         <w:tc>
           <w:tcPr>
-            <w:tcW w:w="2600" w:type="dxa"/>
-          </w:tcPr>
-          <w:p>
-            <w:r>
-              <w:t xml:space="preserve">Spellings </w:t>
-            </w:r>
-            <w:proofErr w:type="gramStart"/>
-            <w:r>
-              <w:t>And</w:t>
-            </w:r>
-            <w:proofErr w:type="gramEnd"/>
-            <w:r>
-              <w:t xml:space="preserve"> Grammar Check</w:t>
-            </w:r>
-          </w:p>
-        </w:tc>
-        <w:tc>
-          <w:tcPr>
-            <w:tcW w:w="1662" w:type="dxa"/>
+            <w:tcW w:w="2552" w:type="dxa"/>
+            <w:gridSpan w:val="2"/>
+          </w:tcPr>
+          <w:p>
+            <w:r>
+              <w:t>Spellings And Grammar Check</w:t>
+            </w:r>
+          </w:p>
+        </w:tc>
+        <w:tc>
+          <w:tcPr>
+            <w:tcW w:w="1633" w:type="dxa"/>
           </w:tcPr>
           <w:p>
             <w:r>
@@ -1161,7 +947,7 @@
         </w:tc>
         <w:tc>
           <w:tcPr>
-            <w:tcW w:w="4069" w:type="dxa"/>
+            <w:tcW w:w="3991" w:type="dxa"/>
           </w:tcPr>
           <w:p>
             <w:hyperlink r:id="rId20" w:history="1">
@@ -1184,7 +970,7 @@
         <w:tc>
           <w:tcPr>
             <w:tcW w:w="10885" w:type="dxa"/>
-            <w:gridSpan w:val="5"/>
+            <w:gridSpan w:val="6"/>
           </w:tcPr>
           <w:p/>
         </w:tc>
@@ -1196,7 +982,7 @@
         </w:trPr>
         <w:tc>
           <w:tcPr>
-            <w:tcW w:w="659" w:type="dxa"/>
+            <w:tcW w:w="650" w:type="dxa"/>
           </w:tcPr>
           <w:p>
             <w:r>
@@ -1206,7 +992,7 @@
         </w:tc>
         <w:tc>
           <w:tcPr>
-            <w:tcW w:w="2097" w:type="dxa"/>
+            <w:tcW w:w="2059" w:type="dxa"/>
           </w:tcPr>
           <w:p>
             <w:r>
@@ -1216,38 +1002,23 @@
         </w:tc>
         <w:tc>
           <w:tcPr>
-            <w:tcW w:w="2600" w:type="dxa"/>
-          </w:tcPr>
-          <w:p>
-            <w:r>
-              <w:t xml:space="preserve">Families </w:t>
-            </w:r>
-            <w:proofErr w:type="gramStart"/>
-            <w:r>
-              <w:t>And</w:t>
-            </w:r>
-            <w:proofErr w:type="gramEnd"/>
-            <w:r>
-              <w:t xml:space="preserve"> Memories</w:t>
-            </w:r>
-          </w:p>
-          <w:p>
-            <w:r>
-              <w:t xml:space="preserve">(Common </w:t>
-            </w:r>
-            <w:proofErr w:type="gramStart"/>
-            <w:r>
-              <w:t>And</w:t>
-            </w:r>
-            <w:proofErr w:type="gramEnd"/>
-            <w:r>
-              <w:t xml:space="preserve"> Proper Noun)</w:t>
-            </w:r>
-          </w:p>
-        </w:tc>
-        <w:tc>
-          <w:tcPr>
-            <w:tcW w:w="1662" w:type="dxa"/>
+            <w:tcW w:w="2552" w:type="dxa"/>
+            <w:gridSpan w:val="2"/>
+          </w:tcPr>
+          <w:p>
+            <w:r>
+              <w:t>Families And Memories</w:t>
+            </w:r>
+          </w:p>
+          <w:p>
+            <w:r>
+              <w:t>(Common And Proper Noun)</w:t>
+            </w:r>
+          </w:p>
+        </w:tc>
+        <w:tc>
+          <w:tcPr>
+            <w:tcW w:w="1633" w:type="dxa"/>
           </w:tcPr>
           <w:p>
             <w:r>
@@ -1257,7 +1028,7 @@
         </w:tc>
         <w:tc>
           <w:tcPr>
-            <w:tcW w:w="4069" w:type="dxa"/>
+            <w:tcW w:w="3991" w:type="dxa"/>
           </w:tcPr>
           <w:p>
             <w:hyperlink r:id="rId21" w:history="1">
@@ -1279,7 +1050,7 @@
         </w:trPr>
         <w:tc>
           <w:tcPr>
-            <w:tcW w:w="659" w:type="dxa"/>
+            <w:tcW w:w="650" w:type="dxa"/>
           </w:tcPr>
           <w:p>
             <w:r>
@@ -1289,7 +1060,7 @@
         </w:tc>
         <w:tc>
           <w:tcPr>
-            <w:tcW w:w="2097" w:type="dxa"/>
+            <w:tcW w:w="2059" w:type="dxa"/>
           </w:tcPr>
           <w:p>
             <w:r>
@@ -1299,7 +1070,8 @@
         </w:tc>
         <w:tc>
           <w:tcPr>
-            <w:tcW w:w="2600" w:type="dxa"/>
+            <w:tcW w:w="2552" w:type="dxa"/>
+            <w:gridSpan w:val="2"/>
           </w:tcPr>
           <w:p>
             <w:r>
@@ -1330,7 +1102,7 @@
         </w:tc>
         <w:tc>
           <w:tcPr>
-            <w:tcW w:w="1662" w:type="dxa"/>
+            <w:tcW w:w="1633" w:type="dxa"/>
           </w:tcPr>
           <w:p>
             <w:r>
@@ -1340,7 +1112,7 @@
         </w:tc>
         <w:tc>
           <w:tcPr>
-            <w:tcW w:w="4069" w:type="dxa"/>
+            <w:tcW w:w="3991" w:type="dxa"/>
           </w:tcPr>
           <w:p>
             <w:hyperlink r:id="rId22" w:history="1">
@@ -1372,7 +1144,7 @@
         </w:trPr>
         <w:tc>
           <w:tcPr>
-            <w:tcW w:w="659" w:type="dxa"/>
+            <w:tcW w:w="650" w:type="dxa"/>
           </w:tcPr>
           <w:p>
             <w:r>
@@ -1382,7 +1154,7 @@
         </w:tc>
         <w:tc>
           <w:tcPr>
-            <w:tcW w:w="2097" w:type="dxa"/>
+            <w:tcW w:w="2059" w:type="dxa"/>
           </w:tcPr>
           <w:p>
             <w:r>
@@ -1392,7 +1164,8 @@
         </w:tc>
         <w:tc>
           <w:tcPr>
-            <w:tcW w:w="2600" w:type="dxa"/>
+            <w:tcW w:w="2552" w:type="dxa"/>
+            <w:gridSpan w:val="2"/>
           </w:tcPr>
           <w:p>
             <w:r>
@@ -1402,7 +1175,7 @@
         </w:tc>
         <w:tc>
           <w:tcPr>
-            <w:tcW w:w="1662" w:type="dxa"/>
+            <w:tcW w:w="1633" w:type="dxa"/>
           </w:tcPr>
           <w:p>
             <w:r>
@@ -1412,7 +1185,7 @@
         </w:tc>
         <w:tc>
           <w:tcPr>
-            <w:tcW w:w="4069" w:type="dxa"/>
+            <w:tcW w:w="3991" w:type="dxa"/>
           </w:tcPr>
           <w:p>
             <w:hyperlink r:id="rId24" w:history="1">
@@ -1445,31 +1218,32 @@
         </w:trPr>
         <w:tc>
           <w:tcPr>
-            <w:tcW w:w="659" w:type="dxa"/>
+            <w:tcW w:w="650" w:type="dxa"/>
           </w:tcPr>
           <w:p/>
         </w:tc>
         <w:tc>
           <w:tcPr>
-            <w:tcW w:w="2097" w:type="dxa"/>
+            <w:tcW w:w="2059" w:type="dxa"/>
           </w:tcPr>
           <w:p/>
         </w:tc>
         <w:tc>
           <w:tcPr>
-            <w:tcW w:w="2600" w:type="dxa"/>
+            <w:tcW w:w="2552" w:type="dxa"/>
+            <w:gridSpan w:val="2"/>
           </w:tcPr>
           <w:p/>
         </w:tc>
         <w:tc>
           <w:tcPr>
-            <w:tcW w:w="1662" w:type="dxa"/>
+            <w:tcW w:w="1633" w:type="dxa"/>
           </w:tcPr>
           <w:p/>
         </w:tc>
         <w:tc>
           <w:tcPr>
-            <w:tcW w:w="4069" w:type="dxa"/>
+            <w:tcW w:w="3991" w:type="dxa"/>
           </w:tcPr>
           <w:p/>
         </w:tc>
@@ -1982,6 +1756,7 @@
   <w:style w:type="character" w:default="1" w:styleId="DefaultParagraphFont">
     <w:name w:val="Default Paragraph Font"/>
     <w:uiPriority w:val="1"/>
+    <w:semiHidden/>
     <w:unhideWhenUsed/>
   </w:style>
   <w:style w:type="table" w:default="1" w:styleId="TableNormal">

</xml_diff>